<commit_message>
add the scenario picture of not enough ratings
</commit_message>
<xml_diff>
--- a/eshop_final_report.docx
+++ b/eshop_final_report.docx
@@ -1,6 +1,6 @@
 
 <file path=word/document.xml><?xml version="1.0" encoding="utf-8"?>
-<w:document xmlns:wpc="http://schemas.microsoft.com/office/word/2010/wordprocessingCanvas" xmlns:cx="http://schemas.microsoft.com/office/drawing/2014/chartex" xmlns:cx1="http://schemas.microsoft.com/office/drawing/2015/9/8/chartex" xmlns:cx2="http://schemas.microsoft.com/office/drawing/2015/10/21/chartex" xmlns:cx3="http://schemas.microsoft.com/office/drawing/2016/5/9/chartex" xmlns:cx4="http://schemas.microsoft.com/office/drawing/2016/5/10/chartex" xmlns:cx5="http://schemas.microsoft.com/office/drawing/2016/5/11/chartex" xmlns:cx6="http://schemas.microsoft.com/office/drawing/2016/5/12/chartex" xmlns:cx7="http://schemas.microsoft.com/office/drawing/2016/5/13/chartex" xmlns:cx8="http://schemas.microsoft.com/office/drawing/2016/5/14/chartex" xmlns:mc="http://schemas.openxmlformats.org/markup-compatibility/2006" xmlns:aink="http://schemas.microsoft.com/office/drawing/2016/ink" xmlns:am3d="http://schemas.microsoft.com/office/drawing/2017/model3d" xmlns:o="urn:schemas-microsoft-com:office:office" xmlns:r="http://schemas.openxmlformats.org/officeDocument/2006/relationships" xmlns:m="http://schemas.openxmlformats.org/officeDocument/2006/math" xmlns:v="urn:schemas-microsoft-com:vml" xmlns:wp14="http://schemas.microsoft.com/office/word/2010/wordprocessingDrawing" xmlns:wp="http://schemas.openxmlformats.org/drawingml/2006/wordprocessingDrawing" xmlns:w10="urn:schemas-microsoft-com:office:word" xmlns:w="http://schemas.openxmlformats.org/wordprocessingml/2006/main" xmlns:w14="http://schemas.microsoft.com/office/word/2010/wordml" xmlns:w15="http://schemas.microsoft.com/office/word/2012/wordml" xmlns:w16cex="http://schemas.microsoft.com/office/word/2018/wordml/cex" xmlns:w16cid="http://schemas.microsoft.com/office/word/2016/wordml/cid" xmlns:w16="http://schemas.microsoft.com/office/word/2018/wordml" xmlns:w16sdtdh="http://schemas.microsoft.com/office/word/2020/wordml/sdtdatahash" xmlns:w16se="http://schemas.microsoft.com/office/word/2015/wordml/symex" xmlns:wpg="http://schemas.microsoft.com/office/word/2010/wordprocessingGroup" xmlns:wpi="http://schemas.microsoft.com/office/word/2010/wordprocessingInk" xmlns:wne="http://schemas.microsoft.com/office/word/2006/wordml" xmlns:wps="http://schemas.microsoft.com/office/word/2010/wordprocessingShape" mc:Ignorable="w14 w15 w16se w16cid w16 w16cex w16sdtdh wp14">
+<w:document xmlns:wpc="http://schemas.microsoft.com/office/word/2010/wordprocessingCanvas" xmlns:cx="http://schemas.microsoft.com/office/drawing/2014/chartex" xmlns:cx1="http://schemas.microsoft.com/office/drawing/2015/9/8/chartex" xmlns:cx2="http://schemas.microsoft.com/office/drawing/2015/10/21/chartex" xmlns:cx3="http://schemas.microsoft.com/office/drawing/2016/5/9/chartex" xmlns:cx4="http://schemas.microsoft.com/office/drawing/2016/5/10/chartex" xmlns:cx5="http://schemas.microsoft.com/office/drawing/2016/5/11/chartex" xmlns:cx6="http://schemas.microsoft.com/office/drawing/2016/5/12/chartex" xmlns:cx7="http://schemas.microsoft.com/office/drawing/2016/5/13/chartex" xmlns:cx8="http://schemas.microsoft.com/office/drawing/2016/5/14/chartex" xmlns:mc="http://schemas.openxmlformats.org/markup-compatibility/2006" xmlns:aink="http://schemas.microsoft.com/office/drawing/2016/ink" xmlns:am3d="http://schemas.microsoft.com/office/drawing/2017/model3d" xmlns:o="urn:schemas-microsoft-com:office:office" xmlns:r="http://schemas.openxmlformats.org/officeDocument/2006/relationships" xmlns:m="http://schemas.openxmlformats.org/officeDocument/2006/math" xmlns:v="urn:schemas-microsoft-com:vml" xmlns:wp14="http://schemas.microsoft.com/office/word/2010/wordprocessingDrawing" xmlns:wp="http://schemas.openxmlformats.org/drawingml/2006/wordprocessingDrawing" xmlns:w10="urn:schemas-microsoft-com:office:word" xmlns:w="http://schemas.openxmlformats.org/wordprocessingml/2006/main" xmlns:w14="http://schemas.microsoft.com/office/word/2010/wordml" xmlns:w15="http://schemas.microsoft.com/office/word/2012/wordml" xmlns:w16cex="http://schemas.microsoft.com/office/word/2018/wordml/cex" xmlns:w16cid="http://schemas.microsoft.com/office/word/2016/wordml/cid" xmlns:w16="http://schemas.microsoft.com/office/word/2018/wordml" xmlns:w16se="http://schemas.microsoft.com/office/word/2015/wordml/symex" xmlns:wpg="http://schemas.microsoft.com/office/word/2010/wordprocessingGroup" xmlns:wpi="http://schemas.microsoft.com/office/word/2010/wordprocessingInk" xmlns:wne="http://schemas.microsoft.com/office/word/2006/wordml" xmlns:wps="http://schemas.microsoft.com/office/word/2010/wordprocessingShape" mc:Ignorable="w14 w15 w16se w16cid w16 w16cex wp14">
   <w:body>
     <w:p>
       <w:pPr>
@@ -518,7 +518,7 @@
           <w:sz w:val="32"/>
           <w:szCs w:val="32"/>
         </w:rPr>
-        <w:t>6/17/2021</w:t>
+        <w:t>7/10/2021</w:t>
       </w:r>
       <w:r>
         <w:rPr>
@@ -17069,19 +17069,7 @@
                               <w:rPr>
                                 <w:color w:val="5F5F5F" w:themeColor="accent5"/>
                               </w:rPr>
-                              <w:t xml:space="preserve"> </w:t>
-                            </w:r>
-                            <w:r>
-                              <w:rPr>
-                                <w:color w:val="5F5F5F" w:themeColor="accent5"/>
-                              </w:rPr>
-                              <w:t xml:space="preserve">featured </w:t>
-                            </w:r>
-                            <w:r>
-                              <w:rPr>
-                                <w:color w:val="5F5F5F" w:themeColor="accent5"/>
-                              </w:rPr>
-                              <w:t>products</w:t>
+                              <w:t xml:space="preserve"> featured products</w:t>
                             </w:r>
                           </w:p>
                           <w:p>
@@ -17108,13 +17096,7 @@
                               <w:rPr>
                                 <w:color w:val="FFC000"/>
                               </w:rPr>
-                              <w:t>featured</w:t>
-                            </w:r>
-                            <w:r>
-                              <w:rPr>
-                                <w:color w:val="FFC000"/>
-                              </w:rPr>
-                              <w:t>_products</w:t>
+                              <w:t>featured_products</w:t>
                             </w:r>
                             <w:proofErr w:type="spellEnd"/>
                             <w:r>
@@ -17138,10 +17120,7 @@
                             <w:proofErr w:type="spellStart"/>
                             <w:proofErr w:type="gramStart"/>
                             <w:r>
-                              <w:t>Featured</w:t>
-                            </w:r>
-                            <w:r>
-                              <w:t>Product.objects.all</w:t>
+                              <w:t>FeaturedProduct.objects.all</w:t>
                             </w:r>
                             <w:proofErr w:type="spellEnd"/>
                             <w:r>
@@ -17299,19 +17278,7 @@
                         <w:rPr>
                           <w:color w:val="5F5F5F" w:themeColor="accent5"/>
                         </w:rPr>
-                        <w:t xml:space="preserve"> </w:t>
-                      </w:r>
-                      <w:r>
-                        <w:rPr>
-                          <w:color w:val="5F5F5F" w:themeColor="accent5"/>
-                        </w:rPr>
-                        <w:t xml:space="preserve">featured </w:t>
-                      </w:r>
-                      <w:r>
-                        <w:rPr>
-                          <w:color w:val="5F5F5F" w:themeColor="accent5"/>
-                        </w:rPr>
-                        <w:t>products</w:t>
+                        <w:t xml:space="preserve"> featured products</w:t>
                       </w:r>
                     </w:p>
                     <w:p>
@@ -17338,13 +17305,7 @@
                         <w:rPr>
                           <w:color w:val="FFC000"/>
                         </w:rPr>
-                        <w:t>featured</w:t>
-                      </w:r>
-                      <w:r>
-                        <w:rPr>
-                          <w:color w:val="FFC000"/>
-                        </w:rPr>
-                        <w:t>_products</w:t>
+                        <w:t>featured_products</w:t>
                       </w:r>
                       <w:proofErr w:type="spellEnd"/>
                       <w:r>
@@ -17368,10 +17329,7 @@
                       <w:proofErr w:type="spellStart"/>
                       <w:proofErr w:type="gramStart"/>
                       <w:r>
-                        <w:t>Featured</w:t>
-                      </w:r>
-                      <w:r>
-                        <w:t>Product.objects.all</w:t>
+                        <w:t>FeaturedProduct.objects.all</w:t>
                       </w:r>
                       <w:proofErr w:type="spellEnd"/>
                       <w:r>
@@ -17408,10 +17366,7 @@
         <w:t>required</w:t>
       </w:r>
       <w:r>
-        <w:t xml:space="preserve"> </w:t>
-      </w:r>
-      <w:r>
-        <w:t xml:space="preserve">attribute of the data, the API is able to either return all product or only featured products. </w:t>
+        <w:t xml:space="preserve"> attribute of the data, the API is able to either return all product or only featured products. </w:t>
       </w:r>
     </w:p>
     <w:p>
@@ -17457,10 +17412,7 @@
         <w:t>ded</w:t>
       </w:r>
       <w:r>
-        <w:t xml:space="preserve"> attribute of the data</w:t>
-      </w:r>
-      <w:r>
-        <w:t xml:space="preserve"> similar to previous was used to specify where we wanted to perform either filter, sort or search or hybrid operation.</w:t>
+        <w:t xml:space="preserve"> attribute of the data similar to previous was used to specify where we wanted to perform either filter, sort or search or hybrid operation.</w:t>
       </w:r>
     </w:p>
     <w:p>
@@ -17520,10 +17472,7 @@
         <w:t>–</w:t>
       </w:r>
       <w:r>
-        <w:t xml:space="preserve"> </w:t>
-      </w:r>
-      <w:r>
-        <w:t xml:space="preserve">operator was added </w:t>
+        <w:t xml:space="preserve"> operator was added </w:t>
       </w:r>
       <w:proofErr w:type="spellStart"/>
       <w:r>
@@ -17544,13 +17493,227 @@
     </w:p>
     <w:p>
       <w:r>
-        <w:t xml:space="preserve">The recommendation part of </w:t>
+        <w:t>The recommendation part of</w:t>
+      </w:r>
+      <w:r>
+        <w:t xml:space="preserve"> the website has two major scenarios.</w:t>
+      </w:r>
+    </w:p>
+    <w:p>
+      <w:pPr>
+        <w:pStyle w:val="Heading4"/>
+      </w:pPr>
+      <w:r>
+        <w:t>Scenario 1: When rating isn’t enough for showing recommendation</w:t>
+      </w:r>
+    </w:p>
+    <w:p>
+      <w:r>
+        <w:t xml:space="preserve">When the rating isn’t enough for showing recommendations, then there are other aspects shown in the recommendations. The other aspects considered includes </w:t>
       </w:r>
       <w:proofErr w:type="spellStart"/>
       <w:r>
-        <w:t>th</w:t>
+        <w:t>wishlist</w:t>
       </w:r>
       <w:proofErr w:type="spellEnd"/>
+      <w:r>
+        <w:t xml:space="preserve"> and views of a user/guest on particular items.</w:t>
+      </w:r>
+    </w:p>
+    <w:p>
+      <w:r>
+        <w:rPr>
+          <w:noProof/>
+        </w:rPr>
+        <w:drawing>
+          <wp:anchor distT="0" distB="0" distL="114300" distR="114300" simplePos="0" relativeHeight="251659283" behindDoc="0" locked="0" layoutInCell="1" allowOverlap="1" wp14:anchorId="4938D033" wp14:editId="7ACF60AF">
+            <wp:simplePos x="0" y="0"/>
+            <wp:positionH relativeFrom="page">
+              <wp:align>center</wp:align>
+            </wp:positionH>
+            <wp:positionV relativeFrom="paragraph">
+              <wp:posOffset>186690</wp:posOffset>
+            </wp:positionV>
+            <wp:extent cx="3952875" cy="4162673"/>
+            <wp:effectExtent l="0" t="0" r="0" b="9525"/>
+            <wp:wrapSquare wrapText="bothSides"/>
+            <wp:docPr id="9" name="Picture 9"/>
+            <wp:cNvGraphicFramePr>
+              <a:graphicFrameLocks xmlns:a="http://schemas.openxmlformats.org/drawingml/2006/main" noChangeAspect="1"/>
+            </wp:cNvGraphicFramePr>
+            <a:graphic xmlns:a="http://schemas.openxmlformats.org/drawingml/2006/main">
+              <a:graphicData uri="http://schemas.openxmlformats.org/drawingml/2006/picture">
+                <pic:pic xmlns:pic="http://schemas.openxmlformats.org/drawingml/2006/picture">
+                  <pic:nvPicPr>
+                    <pic:cNvPr id="9" name="Picture 9"/>
+                    <pic:cNvPicPr/>
+                  </pic:nvPicPr>
+                  <pic:blipFill>
+                    <a:blip r:embed="rId23">
+                      <a:extLst>
+                        <a:ext uri="{28A0092B-C50C-407E-A947-70E740481C1C}">
+                          <a14:useLocalDpi xmlns:a14="http://schemas.microsoft.com/office/drawing/2010/main" val="0"/>
+                        </a:ext>
+                      </a:extLst>
+                    </a:blip>
+                    <a:stretch>
+                      <a:fillRect/>
+                    </a:stretch>
+                  </pic:blipFill>
+                  <pic:spPr>
+                    <a:xfrm>
+                      <a:off x="0" y="0"/>
+                      <a:ext cx="3952875" cy="4162673"/>
+                    </a:xfrm>
+                    <a:prstGeom prst="rect">
+                      <a:avLst/>
+                    </a:prstGeom>
+                  </pic:spPr>
+                </pic:pic>
+              </a:graphicData>
+            </a:graphic>
+            <wp14:sizeRelH relativeFrom="page">
+              <wp14:pctWidth>0</wp14:pctWidth>
+            </wp14:sizeRelH>
+            <wp14:sizeRelV relativeFrom="page">
+              <wp14:pctHeight>0</wp14:pctHeight>
+            </wp14:sizeRelV>
+          </wp:anchor>
+        </w:drawing>
+      </w:r>
+      <w:r>
+        <w:t>The following figure shows the scenario in detail:</w:t>
+      </w:r>
+    </w:p>
+    <w:p>
+      <w:r>
+        <w:rPr>
+          <w:noProof/>
+        </w:rPr>
+        <mc:AlternateContent>
+          <mc:Choice Requires="wps">
+            <w:drawing>
+              <wp:anchor distT="0" distB="0" distL="114300" distR="114300" simplePos="0" relativeHeight="251661331" behindDoc="0" locked="0" layoutInCell="1" allowOverlap="1" wp14:anchorId="3688516A" wp14:editId="23BBEADE">
+                <wp:simplePos x="0" y="0"/>
+                <wp:positionH relativeFrom="page">
+                  <wp:align>center</wp:align>
+                </wp:positionH>
+                <wp:positionV relativeFrom="paragraph">
+                  <wp:posOffset>4104005</wp:posOffset>
+                </wp:positionV>
+                <wp:extent cx="3952875" cy="635"/>
+                <wp:effectExtent l="0" t="0" r="9525" b="2540"/>
+                <wp:wrapSquare wrapText="bothSides"/>
+                <wp:docPr id="10" name="Text Box 10"/>
+                <wp:cNvGraphicFramePr/>
+                <a:graphic xmlns:a="http://schemas.openxmlformats.org/drawingml/2006/main">
+                  <a:graphicData uri="http://schemas.microsoft.com/office/word/2010/wordprocessingShape">
+                    <wps:wsp>
+                      <wps:cNvSpPr txBox="1"/>
+                      <wps:spPr>
+                        <a:xfrm>
+                          <a:off x="0" y="0"/>
+                          <a:ext cx="3952875" cy="635"/>
+                        </a:xfrm>
+                        <a:prstGeom prst="rect">
+                          <a:avLst/>
+                        </a:prstGeom>
+                        <a:solidFill>
+                          <a:prstClr val="white"/>
+                        </a:solidFill>
+                        <a:ln>
+                          <a:noFill/>
+                        </a:ln>
+                      </wps:spPr>
+                      <wps:txbx>
+                        <w:txbxContent>
+                          <w:p>
+                            <w:pPr>
+                              <w:pStyle w:val="Caption"/>
+                              <w:rPr>
+                                <w:noProof/>
+                              </w:rPr>
+                            </w:pPr>
+                            <w:r>
+                              <w:t xml:space="preserve">Figure </w:t>
+                            </w:r>
+                            <w:fldSimple w:instr=" SEQ Figure \* ARABIC ">
+                              <w:r>
+                                <w:rPr>
+                                  <w:noProof/>
+                                </w:rPr>
+                                <w:t>9</w:t>
+                              </w:r>
+                            </w:fldSimple>
+                            <w:r>
+                              <w:t xml:space="preserve">. </w:t>
+                            </w:r>
+                            <w:r>
+                              <w:rPr>
+                                <w:noProof/>
+                              </w:rPr>
+                              <w:t>The Scenarios of Not Enough Ratings</w:t>
+                            </w:r>
+                          </w:p>
+                        </w:txbxContent>
+                      </wps:txbx>
+                      <wps:bodyPr rot="0" spcFirstLastPara="0" vertOverflow="overflow" horzOverflow="overflow" vert="horz" wrap="square" lIns="0" tIns="0" rIns="0" bIns="0" numCol="1" spcCol="0" rtlCol="0" fromWordArt="0" anchor="t" anchorCtr="0" forceAA="0" compatLnSpc="1">
+                        <a:prstTxWarp prst="textNoShape">
+                          <a:avLst/>
+                        </a:prstTxWarp>
+                        <a:spAutoFit/>
+                      </wps:bodyPr>
+                    </wps:wsp>
+                  </a:graphicData>
+                </a:graphic>
+              </wp:anchor>
+            </w:drawing>
+          </mc:Choice>
+          <mc:Fallback>
+            <w:pict>
+              <v:shapetype w14:anchorId="3688516A" id="_x0000_t202" coordsize="21600,21600" o:spt="202" path="m,l,21600r21600,l21600,xe">
+                <v:stroke joinstyle="miter"/>
+                <v:path gradientshapeok="t" o:connecttype="rect"/>
+              </v:shapetype>
+              <v:shape id="Text Box 10" o:spid="_x0000_s1027" type="#_x0000_t202" style="position:absolute;left:0;text-align:left;margin-left:0;margin-top:323.15pt;width:311.25pt;height:.05pt;z-index:251661331;visibility:visible;mso-wrap-style:square;mso-wrap-distance-left:9pt;mso-wrap-distance-top:0;mso-wrap-distance-right:9pt;mso-wrap-distance-bottom:0;mso-position-horizontal:center;mso-position-horizontal-relative:page;mso-position-vertical:absolute;mso-position-vertical-relative:text;v-text-anchor:top" o:gfxdata="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" stroked="f">
+                <v:textbox style="mso-fit-shape-to-text:t" inset="0,0,0,0">
+                  <w:txbxContent>
+                    <w:p>
+                      <w:pPr>
+                        <w:pStyle w:val="Caption"/>
+                        <w:rPr>
+                          <w:noProof/>
+                        </w:rPr>
+                      </w:pPr>
+                      <w:r>
+                        <w:t xml:space="preserve">Figure </w:t>
+                      </w:r>
+                      <w:fldSimple w:instr=" SEQ Figure \* ARABIC ">
+                        <w:r>
+                          <w:rPr>
+                            <w:noProof/>
+                          </w:rPr>
+                          <w:t>9</w:t>
+                        </w:r>
+                      </w:fldSimple>
+                      <w:r>
+                        <w:t xml:space="preserve">. </w:t>
+                      </w:r>
+                      <w:r>
+                        <w:rPr>
+                          <w:noProof/>
+                        </w:rPr>
+                        <w:t>The Scenarios of Not Enough Ratings</w:t>
+                      </w:r>
+                    </w:p>
+                  </w:txbxContent>
+                </v:textbox>
+                <w10:wrap type="square" anchorx="page"/>
+              </v:shape>
+            </w:pict>
+          </mc:Fallback>
+        </mc:AlternateContent>
+      </w:r>
     </w:p>
     <w:p>
       <w:pPr>
@@ -20505,7 +20668,7 @@
       </w:r>
     </w:p>
     <w:sectPr>
-      <w:footerReference w:type="default" r:id="rId23"/>
+      <w:footerReference w:type="default" r:id="rId24"/>
       <w:pgSz w:w="11909" w:h="16834" w:code="9"/>
       <w:pgMar w:top="1440" w:right="1440" w:bottom="1440" w:left="2160" w:header="0" w:footer="0" w:gutter="0"/>
       <w:cols w:space="720"/>
@@ -20516,7 +20679,7 @@
 </file>
 
 <file path=word/endnotes.xml><?xml version="1.0" encoding="utf-8"?>
-<w:endnotes xmlns:wpc="http://schemas.microsoft.com/office/word/2010/wordprocessingCanvas" xmlns:cx="http://schemas.microsoft.com/office/drawing/2014/chartex" xmlns:cx1="http://schemas.microsoft.com/office/drawing/2015/9/8/chartex" xmlns:cx2="http://schemas.microsoft.com/office/drawing/2015/10/21/chartex" xmlns:cx3="http://schemas.microsoft.com/office/drawing/2016/5/9/chartex" xmlns:cx4="http://schemas.microsoft.com/office/drawing/2016/5/10/chartex" xmlns:cx5="http://schemas.microsoft.com/office/drawing/2016/5/11/chartex" xmlns:cx6="http://schemas.microsoft.com/office/drawing/2016/5/12/chartex" xmlns:cx7="http://schemas.microsoft.com/office/drawing/2016/5/13/chartex" xmlns:cx8="http://schemas.microsoft.com/office/drawing/2016/5/14/chartex" xmlns:mc="http://schemas.openxmlformats.org/markup-compatibility/2006" xmlns:aink="http://schemas.microsoft.com/office/drawing/2016/ink" xmlns:am3d="http://schemas.microsoft.com/office/drawing/2017/model3d" xmlns:o="urn:schemas-microsoft-com:office:office" xmlns:r="http://schemas.openxmlformats.org/officeDocument/2006/relationships" xmlns:m="http://schemas.openxmlformats.org/officeDocument/2006/math" xmlns:v="urn:schemas-microsoft-com:vml" xmlns:wp14="http://schemas.microsoft.com/office/word/2010/wordprocessingDrawing" xmlns:wp="http://schemas.openxmlformats.org/drawingml/2006/wordprocessingDrawing" xmlns:w10="urn:schemas-microsoft-com:office:word" xmlns:w="http://schemas.openxmlformats.org/wordprocessingml/2006/main" xmlns:w14="http://schemas.microsoft.com/office/word/2010/wordml" xmlns:w15="http://schemas.microsoft.com/office/word/2012/wordml" xmlns:w16cex="http://schemas.microsoft.com/office/word/2018/wordml/cex" xmlns:w16cid="http://schemas.microsoft.com/office/word/2016/wordml/cid" xmlns:w16="http://schemas.microsoft.com/office/word/2018/wordml" xmlns:w16sdtdh="http://schemas.microsoft.com/office/word/2020/wordml/sdtdatahash" xmlns:w16se="http://schemas.microsoft.com/office/word/2015/wordml/symex" xmlns:wpg="http://schemas.microsoft.com/office/word/2010/wordprocessingGroup" xmlns:wpi="http://schemas.microsoft.com/office/word/2010/wordprocessingInk" xmlns:wne="http://schemas.microsoft.com/office/word/2006/wordml" xmlns:wps="http://schemas.microsoft.com/office/word/2010/wordprocessingShape" mc:Ignorable="w14 w15 w16se w16cid w16 w16cex w16sdtdh wp14">
+<w:endnotes xmlns:wpc="http://schemas.microsoft.com/office/word/2010/wordprocessingCanvas" xmlns:cx="http://schemas.microsoft.com/office/drawing/2014/chartex" xmlns:cx1="http://schemas.microsoft.com/office/drawing/2015/9/8/chartex" xmlns:cx2="http://schemas.microsoft.com/office/drawing/2015/10/21/chartex" xmlns:cx3="http://schemas.microsoft.com/office/drawing/2016/5/9/chartex" xmlns:cx4="http://schemas.microsoft.com/office/drawing/2016/5/10/chartex" xmlns:cx5="http://schemas.microsoft.com/office/drawing/2016/5/11/chartex" xmlns:cx6="http://schemas.microsoft.com/office/drawing/2016/5/12/chartex" xmlns:cx7="http://schemas.microsoft.com/office/drawing/2016/5/13/chartex" xmlns:cx8="http://schemas.microsoft.com/office/drawing/2016/5/14/chartex" xmlns:mc="http://schemas.openxmlformats.org/markup-compatibility/2006" xmlns:aink="http://schemas.microsoft.com/office/drawing/2016/ink" xmlns:am3d="http://schemas.microsoft.com/office/drawing/2017/model3d" xmlns:o="urn:schemas-microsoft-com:office:office" xmlns:r="http://schemas.openxmlformats.org/officeDocument/2006/relationships" xmlns:m="http://schemas.openxmlformats.org/officeDocument/2006/math" xmlns:v="urn:schemas-microsoft-com:vml" xmlns:wp14="http://schemas.microsoft.com/office/word/2010/wordprocessingDrawing" xmlns:wp="http://schemas.openxmlformats.org/drawingml/2006/wordprocessingDrawing" xmlns:w10="urn:schemas-microsoft-com:office:word" xmlns:w="http://schemas.openxmlformats.org/wordprocessingml/2006/main" xmlns:w14="http://schemas.microsoft.com/office/word/2010/wordml" xmlns:w15="http://schemas.microsoft.com/office/word/2012/wordml" xmlns:w16cex="http://schemas.microsoft.com/office/word/2018/wordml/cex" xmlns:w16cid="http://schemas.microsoft.com/office/word/2016/wordml/cid" xmlns:w16="http://schemas.microsoft.com/office/word/2018/wordml" xmlns:w16se="http://schemas.microsoft.com/office/word/2015/wordml/symex" xmlns:wpg="http://schemas.microsoft.com/office/word/2010/wordprocessingGroup" xmlns:wpi="http://schemas.microsoft.com/office/word/2010/wordprocessingInk" xmlns:wne="http://schemas.microsoft.com/office/word/2006/wordml" xmlns:wps="http://schemas.microsoft.com/office/word/2010/wordprocessingShape" mc:Ignorable="w14 w15 w16se w16cid w16 w16cex wp14">
   <w:endnote w:type="separator" w:id="-1">
     <w:p>
       <w:pPr>
@@ -20548,7 +20711,7 @@
 </file>
 
 <file path=word/footer1.xml><?xml version="1.0" encoding="utf-8"?>
-<w:ftr xmlns:wpc="http://schemas.microsoft.com/office/word/2010/wordprocessingCanvas" xmlns:cx="http://schemas.microsoft.com/office/drawing/2014/chartex" xmlns:cx1="http://schemas.microsoft.com/office/drawing/2015/9/8/chartex" xmlns:cx2="http://schemas.microsoft.com/office/drawing/2015/10/21/chartex" xmlns:cx3="http://schemas.microsoft.com/office/drawing/2016/5/9/chartex" xmlns:cx4="http://schemas.microsoft.com/office/drawing/2016/5/10/chartex" xmlns:cx5="http://schemas.microsoft.com/office/drawing/2016/5/11/chartex" xmlns:cx6="http://schemas.microsoft.com/office/drawing/2016/5/12/chartex" xmlns:cx7="http://schemas.microsoft.com/office/drawing/2016/5/13/chartex" xmlns:cx8="http://schemas.microsoft.com/office/drawing/2016/5/14/chartex" xmlns:mc="http://schemas.openxmlformats.org/markup-compatibility/2006" xmlns:aink="http://schemas.microsoft.com/office/drawing/2016/ink" xmlns:am3d="http://schemas.microsoft.com/office/drawing/2017/model3d" xmlns:o="urn:schemas-microsoft-com:office:office" xmlns:r="http://schemas.openxmlformats.org/officeDocument/2006/relationships" xmlns:m="http://schemas.openxmlformats.org/officeDocument/2006/math" xmlns:v="urn:schemas-microsoft-com:vml" xmlns:wp14="http://schemas.microsoft.com/office/word/2010/wordprocessingDrawing" xmlns:wp="http://schemas.openxmlformats.org/drawingml/2006/wordprocessingDrawing" xmlns:w10="urn:schemas-microsoft-com:office:word" xmlns:w="http://schemas.openxmlformats.org/wordprocessingml/2006/main" xmlns:w14="http://schemas.microsoft.com/office/word/2010/wordml" xmlns:w15="http://schemas.microsoft.com/office/word/2012/wordml" xmlns:w16cex="http://schemas.microsoft.com/office/word/2018/wordml/cex" xmlns:w16cid="http://schemas.microsoft.com/office/word/2016/wordml/cid" xmlns:w16="http://schemas.microsoft.com/office/word/2018/wordml" xmlns:w16sdtdh="http://schemas.microsoft.com/office/word/2020/wordml/sdtdatahash" xmlns:w16se="http://schemas.microsoft.com/office/word/2015/wordml/symex" xmlns:wpg="http://schemas.microsoft.com/office/word/2010/wordprocessingGroup" xmlns:wpi="http://schemas.microsoft.com/office/word/2010/wordprocessingInk" xmlns:wne="http://schemas.microsoft.com/office/word/2006/wordml" xmlns:wps="http://schemas.microsoft.com/office/word/2010/wordprocessingShape" mc:Ignorable="w14 w15 w16se w16cid w16 w16cex w16sdtdh wp14">
+<w:ftr xmlns:wpc="http://schemas.microsoft.com/office/word/2010/wordprocessingCanvas" xmlns:cx="http://schemas.microsoft.com/office/drawing/2014/chartex" xmlns:cx1="http://schemas.microsoft.com/office/drawing/2015/9/8/chartex" xmlns:cx2="http://schemas.microsoft.com/office/drawing/2015/10/21/chartex" xmlns:cx3="http://schemas.microsoft.com/office/drawing/2016/5/9/chartex" xmlns:cx4="http://schemas.microsoft.com/office/drawing/2016/5/10/chartex" xmlns:cx5="http://schemas.microsoft.com/office/drawing/2016/5/11/chartex" xmlns:cx6="http://schemas.microsoft.com/office/drawing/2016/5/12/chartex" xmlns:cx7="http://schemas.microsoft.com/office/drawing/2016/5/13/chartex" xmlns:cx8="http://schemas.microsoft.com/office/drawing/2016/5/14/chartex" xmlns:mc="http://schemas.openxmlformats.org/markup-compatibility/2006" xmlns:aink="http://schemas.microsoft.com/office/drawing/2016/ink" xmlns:am3d="http://schemas.microsoft.com/office/drawing/2017/model3d" xmlns:o="urn:schemas-microsoft-com:office:office" xmlns:r="http://schemas.openxmlformats.org/officeDocument/2006/relationships" xmlns:m="http://schemas.openxmlformats.org/officeDocument/2006/math" xmlns:v="urn:schemas-microsoft-com:vml" xmlns:wp14="http://schemas.microsoft.com/office/word/2010/wordprocessingDrawing" xmlns:wp="http://schemas.openxmlformats.org/drawingml/2006/wordprocessingDrawing" xmlns:w10="urn:schemas-microsoft-com:office:word" xmlns:w="http://schemas.openxmlformats.org/wordprocessingml/2006/main" xmlns:w14="http://schemas.microsoft.com/office/word/2010/wordml" xmlns:w15="http://schemas.microsoft.com/office/word/2012/wordml" xmlns:w16cex="http://schemas.microsoft.com/office/word/2018/wordml/cex" xmlns:w16cid="http://schemas.microsoft.com/office/word/2016/wordml/cid" xmlns:w16="http://schemas.microsoft.com/office/word/2018/wordml" xmlns:w16se="http://schemas.microsoft.com/office/word/2015/wordml/symex" xmlns:wpg="http://schemas.microsoft.com/office/word/2010/wordprocessingGroup" xmlns:wpi="http://schemas.microsoft.com/office/word/2010/wordprocessingInk" xmlns:wne="http://schemas.microsoft.com/office/word/2006/wordml" xmlns:wps="http://schemas.microsoft.com/office/word/2010/wordprocessingShape" mc:Ignorable="w14 w15 w16se w16cid w16 w16cex wp14">
   <w:p>
     <w:pPr>
       <w:pStyle w:val="Footer"/>
@@ -20564,7 +20727,7 @@
 </file>
 
 <file path=word/footer2.xml><?xml version="1.0" encoding="utf-8"?>
-<w:ftr xmlns:wpc="http://schemas.microsoft.com/office/word/2010/wordprocessingCanvas" xmlns:cx="http://schemas.microsoft.com/office/drawing/2014/chartex" xmlns:cx1="http://schemas.microsoft.com/office/drawing/2015/9/8/chartex" xmlns:cx2="http://schemas.microsoft.com/office/drawing/2015/10/21/chartex" xmlns:cx3="http://schemas.microsoft.com/office/drawing/2016/5/9/chartex" xmlns:cx4="http://schemas.microsoft.com/office/drawing/2016/5/10/chartex" xmlns:cx5="http://schemas.microsoft.com/office/drawing/2016/5/11/chartex" xmlns:cx6="http://schemas.microsoft.com/office/drawing/2016/5/12/chartex" xmlns:cx7="http://schemas.microsoft.com/office/drawing/2016/5/13/chartex" xmlns:cx8="http://schemas.microsoft.com/office/drawing/2016/5/14/chartex" xmlns:mc="http://schemas.openxmlformats.org/markup-compatibility/2006" xmlns:aink="http://schemas.microsoft.com/office/drawing/2016/ink" xmlns:am3d="http://schemas.microsoft.com/office/drawing/2017/model3d" xmlns:o="urn:schemas-microsoft-com:office:office" xmlns:r="http://schemas.openxmlformats.org/officeDocument/2006/relationships" xmlns:m="http://schemas.openxmlformats.org/officeDocument/2006/math" xmlns:v="urn:schemas-microsoft-com:vml" xmlns:wp14="http://schemas.microsoft.com/office/word/2010/wordprocessingDrawing" xmlns:wp="http://schemas.openxmlformats.org/drawingml/2006/wordprocessingDrawing" xmlns:w10="urn:schemas-microsoft-com:office:word" xmlns:w="http://schemas.openxmlformats.org/wordprocessingml/2006/main" xmlns:w14="http://schemas.microsoft.com/office/word/2010/wordml" xmlns:w15="http://schemas.microsoft.com/office/word/2012/wordml" xmlns:w16cex="http://schemas.microsoft.com/office/word/2018/wordml/cex" xmlns:w16cid="http://schemas.microsoft.com/office/word/2016/wordml/cid" xmlns:w16="http://schemas.microsoft.com/office/word/2018/wordml" xmlns:w16sdtdh="http://schemas.microsoft.com/office/word/2020/wordml/sdtdatahash" xmlns:w16se="http://schemas.microsoft.com/office/word/2015/wordml/symex" xmlns:wpg="http://schemas.microsoft.com/office/word/2010/wordprocessingGroup" xmlns:wpi="http://schemas.microsoft.com/office/word/2010/wordprocessingInk" xmlns:wne="http://schemas.microsoft.com/office/word/2006/wordml" xmlns:wps="http://schemas.microsoft.com/office/word/2010/wordprocessingShape" mc:Ignorable="w14 w15 w16se w16cid w16 w16cex w16sdtdh wp14">
+<w:ftr xmlns:wpc="http://schemas.microsoft.com/office/word/2010/wordprocessingCanvas" xmlns:cx="http://schemas.microsoft.com/office/drawing/2014/chartex" xmlns:cx1="http://schemas.microsoft.com/office/drawing/2015/9/8/chartex" xmlns:cx2="http://schemas.microsoft.com/office/drawing/2015/10/21/chartex" xmlns:cx3="http://schemas.microsoft.com/office/drawing/2016/5/9/chartex" xmlns:cx4="http://schemas.microsoft.com/office/drawing/2016/5/10/chartex" xmlns:cx5="http://schemas.microsoft.com/office/drawing/2016/5/11/chartex" xmlns:cx6="http://schemas.microsoft.com/office/drawing/2016/5/12/chartex" xmlns:cx7="http://schemas.microsoft.com/office/drawing/2016/5/13/chartex" xmlns:cx8="http://schemas.microsoft.com/office/drawing/2016/5/14/chartex" xmlns:mc="http://schemas.openxmlformats.org/markup-compatibility/2006" xmlns:aink="http://schemas.microsoft.com/office/drawing/2016/ink" xmlns:am3d="http://schemas.microsoft.com/office/drawing/2017/model3d" xmlns:o="urn:schemas-microsoft-com:office:office" xmlns:r="http://schemas.openxmlformats.org/officeDocument/2006/relationships" xmlns:m="http://schemas.openxmlformats.org/officeDocument/2006/math" xmlns:v="urn:schemas-microsoft-com:vml" xmlns:wp14="http://schemas.microsoft.com/office/word/2010/wordprocessingDrawing" xmlns:wp="http://schemas.openxmlformats.org/drawingml/2006/wordprocessingDrawing" xmlns:w10="urn:schemas-microsoft-com:office:word" xmlns:w="http://schemas.openxmlformats.org/wordprocessingml/2006/main" xmlns:w14="http://schemas.microsoft.com/office/word/2010/wordml" xmlns:w15="http://schemas.microsoft.com/office/word/2012/wordml" xmlns:w16cex="http://schemas.microsoft.com/office/word/2018/wordml/cex" xmlns:w16cid="http://schemas.microsoft.com/office/word/2016/wordml/cid" xmlns:w16="http://schemas.microsoft.com/office/word/2018/wordml" xmlns:w16se="http://schemas.microsoft.com/office/word/2015/wordml/symex" xmlns:wpg="http://schemas.microsoft.com/office/word/2010/wordprocessingGroup" xmlns:wpi="http://schemas.microsoft.com/office/word/2010/wordprocessingInk" xmlns:wne="http://schemas.microsoft.com/office/word/2006/wordml" xmlns:wps="http://schemas.microsoft.com/office/word/2010/wordprocessingShape" mc:Ignorable="w14 w15 w16se w16cid w16 w16cex wp14">
   <w:sdt>
     <w:sdtPr>
       <w:id w:val="-1126536169"/>
@@ -20617,7 +20780,7 @@
 </file>
 
 <file path=word/footer3.xml><?xml version="1.0" encoding="utf-8"?>
-<w:ftr xmlns:wpc="http://schemas.microsoft.com/office/word/2010/wordprocessingCanvas" xmlns:cx="http://schemas.microsoft.com/office/drawing/2014/chartex" xmlns:cx1="http://schemas.microsoft.com/office/drawing/2015/9/8/chartex" xmlns:cx2="http://schemas.microsoft.com/office/drawing/2015/10/21/chartex" xmlns:cx3="http://schemas.microsoft.com/office/drawing/2016/5/9/chartex" xmlns:cx4="http://schemas.microsoft.com/office/drawing/2016/5/10/chartex" xmlns:cx5="http://schemas.microsoft.com/office/drawing/2016/5/11/chartex" xmlns:cx6="http://schemas.microsoft.com/office/drawing/2016/5/12/chartex" xmlns:cx7="http://schemas.microsoft.com/office/drawing/2016/5/13/chartex" xmlns:cx8="http://schemas.microsoft.com/office/drawing/2016/5/14/chartex" xmlns:mc="http://schemas.openxmlformats.org/markup-compatibility/2006" xmlns:aink="http://schemas.microsoft.com/office/drawing/2016/ink" xmlns:am3d="http://schemas.microsoft.com/office/drawing/2017/model3d" xmlns:o="urn:schemas-microsoft-com:office:office" xmlns:r="http://schemas.openxmlformats.org/officeDocument/2006/relationships" xmlns:m="http://schemas.openxmlformats.org/officeDocument/2006/math" xmlns:v="urn:schemas-microsoft-com:vml" xmlns:wp14="http://schemas.microsoft.com/office/word/2010/wordprocessingDrawing" xmlns:wp="http://schemas.openxmlformats.org/drawingml/2006/wordprocessingDrawing" xmlns:w10="urn:schemas-microsoft-com:office:word" xmlns:w="http://schemas.openxmlformats.org/wordprocessingml/2006/main" xmlns:w14="http://schemas.microsoft.com/office/word/2010/wordml" xmlns:w15="http://schemas.microsoft.com/office/word/2012/wordml" xmlns:w16cex="http://schemas.microsoft.com/office/word/2018/wordml/cex" xmlns:w16cid="http://schemas.microsoft.com/office/word/2016/wordml/cid" xmlns:w16="http://schemas.microsoft.com/office/word/2018/wordml" xmlns:w16sdtdh="http://schemas.microsoft.com/office/word/2020/wordml/sdtdatahash" xmlns:w16se="http://schemas.microsoft.com/office/word/2015/wordml/symex" xmlns:wpg="http://schemas.microsoft.com/office/word/2010/wordprocessingGroup" xmlns:wpi="http://schemas.microsoft.com/office/word/2010/wordprocessingInk" xmlns:wne="http://schemas.microsoft.com/office/word/2006/wordml" xmlns:wps="http://schemas.microsoft.com/office/word/2010/wordprocessingShape" mc:Ignorable="w14 w15 w16se w16cid w16 w16cex w16sdtdh wp14">
+<w:ftr xmlns:wpc="http://schemas.microsoft.com/office/word/2010/wordprocessingCanvas" xmlns:cx="http://schemas.microsoft.com/office/drawing/2014/chartex" xmlns:cx1="http://schemas.microsoft.com/office/drawing/2015/9/8/chartex" xmlns:cx2="http://schemas.microsoft.com/office/drawing/2015/10/21/chartex" xmlns:cx3="http://schemas.microsoft.com/office/drawing/2016/5/9/chartex" xmlns:cx4="http://schemas.microsoft.com/office/drawing/2016/5/10/chartex" xmlns:cx5="http://schemas.microsoft.com/office/drawing/2016/5/11/chartex" xmlns:cx6="http://schemas.microsoft.com/office/drawing/2016/5/12/chartex" xmlns:cx7="http://schemas.microsoft.com/office/drawing/2016/5/13/chartex" xmlns:cx8="http://schemas.microsoft.com/office/drawing/2016/5/14/chartex" xmlns:mc="http://schemas.openxmlformats.org/markup-compatibility/2006" xmlns:aink="http://schemas.microsoft.com/office/drawing/2016/ink" xmlns:am3d="http://schemas.microsoft.com/office/drawing/2017/model3d" xmlns:o="urn:schemas-microsoft-com:office:office" xmlns:r="http://schemas.openxmlformats.org/officeDocument/2006/relationships" xmlns:m="http://schemas.openxmlformats.org/officeDocument/2006/math" xmlns:v="urn:schemas-microsoft-com:vml" xmlns:wp14="http://schemas.microsoft.com/office/word/2010/wordprocessingDrawing" xmlns:wp="http://schemas.openxmlformats.org/drawingml/2006/wordprocessingDrawing" xmlns:w10="urn:schemas-microsoft-com:office:word" xmlns:w="http://schemas.openxmlformats.org/wordprocessingml/2006/main" xmlns:w14="http://schemas.microsoft.com/office/word/2010/wordml" xmlns:w15="http://schemas.microsoft.com/office/word/2012/wordml" xmlns:w16cex="http://schemas.microsoft.com/office/word/2018/wordml/cex" xmlns:w16cid="http://schemas.microsoft.com/office/word/2016/wordml/cid" xmlns:w16="http://schemas.microsoft.com/office/word/2018/wordml" xmlns:w16se="http://schemas.microsoft.com/office/word/2015/wordml/symex" xmlns:wpg="http://schemas.microsoft.com/office/word/2010/wordprocessingGroup" xmlns:wpi="http://schemas.microsoft.com/office/word/2010/wordprocessingInk" xmlns:wne="http://schemas.microsoft.com/office/word/2006/wordml" xmlns:wps="http://schemas.microsoft.com/office/word/2010/wordprocessingShape" mc:Ignorable="w14 w15 w16se w16cid w16 w16cex wp14">
   <w:sdt>
     <w:sdtPr>
       <w:id w:val="1787228346"/>
@@ -20670,7 +20833,7 @@
 </file>
 
 <file path=word/footnotes.xml><?xml version="1.0" encoding="utf-8"?>
-<w:footnotes xmlns:wpc="http://schemas.microsoft.com/office/word/2010/wordprocessingCanvas" xmlns:cx="http://schemas.microsoft.com/office/drawing/2014/chartex" xmlns:cx1="http://schemas.microsoft.com/office/drawing/2015/9/8/chartex" xmlns:cx2="http://schemas.microsoft.com/office/drawing/2015/10/21/chartex" xmlns:cx3="http://schemas.microsoft.com/office/drawing/2016/5/9/chartex" xmlns:cx4="http://schemas.microsoft.com/office/drawing/2016/5/10/chartex" xmlns:cx5="http://schemas.microsoft.com/office/drawing/2016/5/11/chartex" xmlns:cx6="http://schemas.microsoft.com/office/drawing/2016/5/12/chartex" xmlns:cx7="http://schemas.microsoft.com/office/drawing/2016/5/13/chartex" xmlns:cx8="http://schemas.microsoft.com/office/drawing/2016/5/14/chartex" xmlns:mc="http://schemas.openxmlformats.org/markup-compatibility/2006" xmlns:aink="http://schemas.microsoft.com/office/drawing/2016/ink" xmlns:am3d="http://schemas.microsoft.com/office/drawing/2017/model3d" xmlns:o="urn:schemas-microsoft-com:office:office" xmlns:r="http://schemas.openxmlformats.org/officeDocument/2006/relationships" xmlns:m="http://schemas.openxmlformats.org/officeDocument/2006/math" xmlns:v="urn:schemas-microsoft-com:vml" xmlns:wp14="http://schemas.microsoft.com/office/word/2010/wordprocessingDrawing" xmlns:wp="http://schemas.openxmlformats.org/drawingml/2006/wordprocessingDrawing" xmlns:w10="urn:schemas-microsoft-com:office:word" xmlns:w="http://schemas.openxmlformats.org/wordprocessingml/2006/main" xmlns:w14="http://schemas.microsoft.com/office/word/2010/wordml" xmlns:w15="http://schemas.microsoft.com/office/word/2012/wordml" xmlns:w16cex="http://schemas.microsoft.com/office/word/2018/wordml/cex" xmlns:w16cid="http://schemas.microsoft.com/office/word/2016/wordml/cid" xmlns:w16="http://schemas.microsoft.com/office/word/2018/wordml" xmlns:w16sdtdh="http://schemas.microsoft.com/office/word/2020/wordml/sdtdatahash" xmlns:w16se="http://schemas.microsoft.com/office/word/2015/wordml/symex" xmlns:wpg="http://schemas.microsoft.com/office/word/2010/wordprocessingGroup" xmlns:wpi="http://schemas.microsoft.com/office/word/2010/wordprocessingInk" xmlns:wne="http://schemas.microsoft.com/office/word/2006/wordml" xmlns:wps="http://schemas.microsoft.com/office/word/2010/wordprocessingShape" mc:Ignorable="w14 w15 w16se w16cid w16 w16cex w16sdtdh wp14">
+<w:footnotes xmlns:wpc="http://schemas.microsoft.com/office/word/2010/wordprocessingCanvas" xmlns:cx="http://schemas.microsoft.com/office/drawing/2014/chartex" xmlns:cx1="http://schemas.microsoft.com/office/drawing/2015/9/8/chartex" xmlns:cx2="http://schemas.microsoft.com/office/drawing/2015/10/21/chartex" xmlns:cx3="http://schemas.microsoft.com/office/drawing/2016/5/9/chartex" xmlns:cx4="http://schemas.microsoft.com/office/drawing/2016/5/10/chartex" xmlns:cx5="http://schemas.microsoft.com/office/drawing/2016/5/11/chartex" xmlns:cx6="http://schemas.microsoft.com/office/drawing/2016/5/12/chartex" xmlns:cx7="http://schemas.microsoft.com/office/drawing/2016/5/13/chartex" xmlns:cx8="http://schemas.microsoft.com/office/drawing/2016/5/14/chartex" xmlns:mc="http://schemas.openxmlformats.org/markup-compatibility/2006" xmlns:aink="http://schemas.microsoft.com/office/drawing/2016/ink" xmlns:am3d="http://schemas.microsoft.com/office/drawing/2017/model3d" xmlns:o="urn:schemas-microsoft-com:office:office" xmlns:r="http://schemas.openxmlformats.org/officeDocument/2006/relationships" xmlns:m="http://schemas.openxmlformats.org/officeDocument/2006/math" xmlns:v="urn:schemas-microsoft-com:vml" xmlns:wp14="http://schemas.microsoft.com/office/word/2010/wordprocessingDrawing" xmlns:wp="http://schemas.openxmlformats.org/drawingml/2006/wordprocessingDrawing" xmlns:w10="urn:schemas-microsoft-com:office:word" xmlns:w="http://schemas.openxmlformats.org/wordprocessingml/2006/main" xmlns:w14="http://schemas.microsoft.com/office/word/2010/wordml" xmlns:w15="http://schemas.microsoft.com/office/word/2012/wordml" xmlns:w16cex="http://schemas.microsoft.com/office/word/2018/wordml/cex" xmlns:w16cid="http://schemas.microsoft.com/office/word/2016/wordml/cid" xmlns:w16="http://schemas.microsoft.com/office/word/2018/wordml" xmlns:w16se="http://schemas.microsoft.com/office/word/2015/wordml/symex" xmlns:wpg="http://schemas.microsoft.com/office/word/2010/wordprocessingGroup" xmlns:wpi="http://schemas.microsoft.com/office/word/2010/wordprocessingInk" xmlns:wne="http://schemas.microsoft.com/office/word/2006/wordml" xmlns:wps="http://schemas.microsoft.com/office/word/2010/wordprocessingShape" mc:Ignorable="w14 w15 w16se w16cid w16 w16cex wp14">
   <w:footnote w:type="separator" w:id="-1">
     <w:p>
       <w:pPr>
@@ -20702,7 +20865,7 @@
 </file>
 
 <file path=word/numbering.xml><?xml version="1.0" encoding="utf-8"?>
-<w:numbering xmlns:wpc="http://schemas.microsoft.com/office/word/2010/wordprocessingCanvas" xmlns:cx="http://schemas.microsoft.com/office/drawing/2014/chartex" xmlns:cx1="http://schemas.microsoft.com/office/drawing/2015/9/8/chartex" xmlns:cx2="http://schemas.microsoft.com/office/drawing/2015/10/21/chartex" xmlns:cx3="http://schemas.microsoft.com/office/drawing/2016/5/9/chartex" xmlns:cx4="http://schemas.microsoft.com/office/drawing/2016/5/10/chartex" xmlns:cx5="http://schemas.microsoft.com/office/drawing/2016/5/11/chartex" xmlns:cx6="http://schemas.microsoft.com/office/drawing/2016/5/12/chartex" xmlns:cx7="http://schemas.microsoft.com/office/drawing/2016/5/13/chartex" xmlns:cx8="http://schemas.microsoft.com/office/drawing/2016/5/14/chartex" xmlns:mc="http://schemas.openxmlformats.org/markup-compatibility/2006" xmlns:aink="http://schemas.microsoft.com/office/drawing/2016/ink" xmlns:am3d="http://schemas.microsoft.com/office/drawing/2017/model3d" xmlns:o="urn:schemas-microsoft-com:office:office" xmlns:r="http://schemas.openxmlformats.org/officeDocument/2006/relationships" xmlns:m="http://schemas.openxmlformats.org/officeDocument/2006/math" xmlns:v="urn:schemas-microsoft-com:vml" xmlns:wp14="http://schemas.microsoft.com/office/word/2010/wordprocessingDrawing" xmlns:wp="http://schemas.openxmlformats.org/drawingml/2006/wordprocessingDrawing" xmlns:w10="urn:schemas-microsoft-com:office:word" xmlns:w="http://schemas.openxmlformats.org/wordprocessingml/2006/main" xmlns:w14="http://schemas.microsoft.com/office/word/2010/wordml" xmlns:w15="http://schemas.microsoft.com/office/word/2012/wordml" xmlns:w16cex="http://schemas.microsoft.com/office/word/2018/wordml/cex" xmlns:w16cid="http://schemas.microsoft.com/office/word/2016/wordml/cid" xmlns:w16="http://schemas.microsoft.com/office/word/2018/wordml" xmlns:w16sdtdh="http://schemas.microsoft.com/office/word/2020/wordml/sdtdatahash" xmlns:w16se="http://schemas.microsoft.com/office/word/2015/wordml/symex" xmlns:wpg="http://schemas.microsoft.com/office/word/2010/wordprocessingGroup" xmlns:wpi="http://schemas.microsoft.com/office/word/2010/wordprocessingInk" xmlns:wne="http://schemas.microsoft.com/office/word/2006/wordml" xmlns:wps="http://schemas.microsoft.com/office/word/2010/wordprocessingShape" mc:Ignorable="w14 w15 w16se w16cid w16 w16cex w16sdtdh wp14">
+<w:numbering xmlns:wpc="http://schemas.microsoft.com/office/word/2010/wordprocessingCanvas" xmlns:cx="http://schemas.microsoft.com/office/drawing/2014/chartex" xmlns:cx1="http://schemas.microsoft.com/office/drawing/2015/9/8/chartex" xmlns:cx2="http://schemas.microsoft.com/office/drawing/2015/10/21/chartex" xmlns:cx3="http://schemas.microsoft.com/office/drawing/2016/5/9/chartex" xmlns:cx4="http://schemas.microsoft.com/office/drawing/2016/5/10/chartex" xmlns:cx5="http://schemas.microsoft.com/office/drawing/2016/5/11/chartex" xmlns:cx6="http://schemas.microsoft.com/office/drawing/2016/5/12/chartex" xmlns:cx7="http://schemas.microsoft.com/office/drawing/2016/5/13/chartex" xmlns:cx8="http://schemas.microsoft.com/office/drawing/2016/5/14/chartex" xmlns:mc="http://schemas.openxmlformats.org/markup-compatibility/2006" xmlns:aink="http://schemas.microsoft.com/office/drawing/2016/ink" xmlns:am3d="http://schemas.microsoft.com/office/drawing/2017/model3d" xmlns:o="urn:schemas-microsoft-com:office:office" xmlns:r="http://schemas.openxmlformats.org/officeDocument/2006/relationships" xmlns:m="http://schemas.openxmlformats.org/officeDocument/2006/math" xmlns:v="urn:schemas-microsoft-com:vml" xmlns:wp14="http://schemas.microsoft.com/office/word/2010/wordprocessingDrawing" xmlns:wp="http://schemas.openxmlformats.org/drawingml/2006/wordprocessingDrawing" xmlns:w10="urn:schemas-microsoft-com:office:word" xmlns:w="http://schemas.openxmlformats.org/wordprocessingml/2006/main" xmlns:w14="http://schemas.microsoft.com/office/word/2010/wordml" xmlns:w15="http://schemas.microsoft.com/office/word/2012/wordml" xmlns:w16cex="http://schemas.microsoft.com/office/word/2018/wordml/cex" xmlns:w16cid="http://schemas.microsoft.com/office/word/2016/wordml/cid" xmlns:w16="http://schemas.microsoft.com/office/word/2018/wordml" xmlns:w16se="http://schemas.microsoft.com/office/word/2015/wordml/symex" xmlns:wpg="http://schemas.microsoft.com/office/word/2010/wordprocessingGroup" xmlns:wpi="http://schemas.microsoft.com/office/word/2010/wordprocessingInk" xmlns:wne="http://schemas.microsoft.com/office/word/2006/wordml" xmlns:wps="http://schemas.microsoft.com/office/word/2010/wordprocessingShape" mc:Ignorable="w14 w15 w16se w16cid w16 w16cex wp14">
   <w:abstractNum w:abstractNumId="0" w15:restartNumberingAfterBreak="0">
     <w:nsid w:val="056D4397"/>
     <w:multiLevelType w:val="hybridMultilevel"/>
@@ -23707,7 +23870,7 @@
 </file>
 
 <file path=word/people.xml><?xml version="1.0" encoding="utf-8"?>
-<w15:people xmlns:wpc="http://schemas.microsoft.com/office/word/2010/wordprocessingCanvas" xmlns:cx="http://schemas.microsoft.com/office/drawing/2014/chartex" xmlns:cx1="http://schemas.microsoft.com/office/drawing/2015/9/8/chartex" xmlns:cx2="http://schemas.microsoft.com/office/drawing/2015/10/21/chartex" xmlns:cx3="http://schemas.microsoft.com/office/drawing/2016/5/9/chartex" xmlns:cx4="http://schemas.microsoft.com/office/drawing/2016/5/10/chartex" xmlns:cx5="http://schemas.microsoft.com/office/drawing/2016/5/11/chartex" xmlns:cx6="http://schemas.microsoft.com/office/drawing/2016/5/12/chartex" xmlns:cx7="http://schemas.microsoft.com/office/drawing/2016/5/13/chartex" xmlns:cx8="http://schemas.microsoft.com/office/drawing/2016/5/14/chartex" xmlns:mc="http://schemas.openxmlformats.org/markup-compatibility/2006" xmlns:aink="http://schemas.microsoft.com/office/drawing/2016/ink" xmlns:am3d="http://schemas.microsoft.com/office/drawing/2017/model3d" xmlns:o="urn:schemas-microsoft-com:office:office" xmlns:r="http://schemas.openxmlformats.org/officeDocument/2006/relationships" xmlns:m="http://schemas.openxmlformats.org/officeDocument/2006/math" xmlns:v="urn:schemas-microsoft-com:vml" xmlns:wp14="http://schemas.microsoft.com/office/word/2010/wordprocessingDrawing" xmlns:wp="http://schemas.openxmlformats.org/drawingml/2006/wordprocessingDrawing" xmlns:w10="urn:schemas-microsoft-com:office:word" xmlns:w="http://schemas.openxmlformats.org/wordprocessingml/2006/main" xmlns:w14="http://schemas.microsoft.com/office/word/2010/wordml" xmlns:w15="http://schemas.microsoft.com/office/word/2012/wordml" xmlns:w16cex="http://schemas.microsoft.com/office/word/2018/wordml/cex" xmlns:w16cid="http://schemas.microsoft.com/office/word/2016/wordml/cid" xmlns:w16="http://schemas.microsoft.com/office/word/2018/wordml" xmlns:w16sdtdh="http://schemas.microsoft.com/office/word/2020/wordml/sdtdatahash" xmlns:w16se="http://schemas.microsoft.com/office/word/2015/wordml/symex" xmlns:wpg="http://schemas.microsoft.com/office/word/2010/wordprocessingGroup" xmlns:wpi="http://schemas.microsoft.com/office/word/2010/wordprocessingInk" xmlns:wne="http://schemas.microsoft.com/office/word/2006/wordml" xmlns:wps="http://schemas.microsoft.com/office/word/2010/wordprocessingShape" mc:Ignorable="w14 w15 w16se w16cid w16 w16cex w16sdtdh wp14">
+<w15:people xmlns:wpc="http://schemas.microsoft.com/office/word/2010/wordprocessingCanvas" xmlns:cx="http://schemas.microsoft.com/office/drawing/2014/chartex" xmlns:cx1="http://schemas.microsoft.com/office/drawing/2015/9/8/chartex" xmlns:cx2="http://schemas.microsoft.com/office/drawing/2015/10/21/chartex" xmlns:cx3="http://schemas.microsoft.com/office/drawing/2016/5/9/chartex" xmlns:cx4="http://schemas.microsoft.com/office/drawing/2016/5/10/chartex" xmlns:cx5="http://schemas.microsoft.com/office/drawing/2016/5/11/chartex" xmlns:cx6="http://schemas.microsoft.com/office/drawing/2016/5/12/chartex" xmlns:cx7="http://schemas.microsoft.com/office/drawing/2016/5/13/chartex" xmlns:cx8="http://schemas.microsoft.com/office/drawing/2016/5/14/chartex" xmlns:mc="http://schemas.openxmlformats.org/markup-compatibility/2006" xmlns:aink="http://schemas.microsoft.com/office/drawing/2016/ink" xmlns:am3d="http://schemas.microsoft.com/office/drawing/2017/model3d" xmlns:o="urn:schemas-microsoft-com:office:office" xmlns:r="http://schemas.openxmlformats.org/officeDocument/2006/relationships" xmlns:m="http://schemas.openxmlformats.org/officeDocument/2006/math" xmlns:v="urn:schemas-microsoft-com:vml" xmlns:wp14="http://schemas.microsoft.com/office/word/2010/wordprocessingDrawing" xmlns:wp="http://schemas.openxmlformats.org/drawingml/2006/wordprocessingDrawing" xmlns:w10="urn:schemas-microsoft-com:office:word" xmlns:w="http://schemas.openxmlformats.org/wordprocessingml/2006/main" xmlns:w14="http://schemas.microsoft.com/office/word/2010/wordml" xmlns:w15="http://schemas.microsoft.com/office/word/2012/wordml" xmlns:w16cex="http://schemas.microsoft.com/office/word/2018/wordml/cex" xmlns:w16cid="http://schemas.microsoft.com/office/word/2016/wordml/cid" xmlns:w16="http://schemas.microsoft.com/office/word/2018/wordml" xmlns:w16se="http://schemas.microsoft.com/office/word/2015/wordml/symex" xmlns:wpg="http://schemas.microsoft.com/office/word/2010/wordprocessingGroup" xmlns:wpi="http://schemas.microsoft.com/office/word/2010/wordprocessingInk" xmlns:wne="http://schemas.microsoft.com/office/word/2006/wordml" xmlns:wps="http://schemas.microsoft.com/office/word/2010/wordprocessingShape" mc:Ignorable="w14 w15 w16se w16cid w16 w16cex wp14">
   <w15:person w15:author="Aashish Tamrakar">
     <w15:presenceInfo w15:providerId="None" w15:userId="Aashish Tamrakar"/>
   </w15:person>
@@ -23715,7 +23878,7 @@
 </file>
 
 <file path=word/styles.xml><?xml version="1.0" encoding="utf-8"?>
-<w:styles xmlns:mc="http://schemas.openxmlformats.org/markup-compatibility/2006" xmlns:r="http://schemas.openxmlformats.org/officeDocument/2006/relationships" xmlns:w="http://schemas.openxmlformats.org/wordprocessingml/2006/main" xmlns:w14="http://schemas.microsoft.com/office/word/2010/wordml" xmlns:w15="http://schemas.microsoft.com/office/word/2012/wordml" xmlns:w16cex="http://schemas.microsoft.com/office/word/2018/wordml/cex" xmlns:w16cid="http://schemas.microsoft.com/office/word/2016/wordml/cid" xmlns:w16="http://schemas.microsoft.com/office/word/2018/wordml" xmlns:w16sdtdh="http://schemas.microsoft.com/office/word/2020/wordml/sdtdatahash" xmlns:w16se="http://schemas.microsoft.com/office/word/2015/wordml/symex" mc:Ignorable="w14 w15 w16se w16cid w16 w16cex w16sdtdh">
+<w:styles xmlns:mc="http://schemas.openxmlformats.org/markup-compatibility/2006" xmlns:r="http://schemas.openxmlformats.org/officeDocument/2006/relationships" xmlns:w="http://schemas.openxmlformats.org/wordprocessingml/2006/main" xmlns:w14="http://schemas.microsoft.com/office/word/2010/wordml" xmlns:w15="http://schemas.microsoft.com/office/word/2012/wordml" xmlns:w16cex="http://schemas.microsoft.com/office/word/2018/wordml/cex" xmlns:w16cid="http://schemas.microsoft.com/office/word/2016/wordml/cid" xmlns:w16="http://schemas.microsoft.com/office/word/2018/wordml" xmlns:w16se="http://schemas.microsoft.com/office/word/2015/wordml/symex" mc:Ignorable="w14 w15 w16se w16cid w16 w16cex">
   <w:docDefaults>
     <w:rPrDefault>
       <w:rPr>
@@ -25294,7 +25457,7 @@
 </file>
 
 <file path=word/glossary/document.xml><?xml version="1.0" encoding="utf-8"?>
-<w:glossaryDocument xmlns:wpc="http://schemas.microsoft.com/office/word/2010/wordprocessingCanvas" xmlns:cx="http://schemas.microsoft.com/office/drawing/2014/chartex" xmlns:cx1="http://schemas.microsoft.com/office/drawing/2015/9/8/chartex" xmlns:cx2="http://schemas.microsoft.com/office/drawing/2015/10/21/chartex" xmlns:cx3="http://schemas.microsoft.com/office/drawing/2016/5/9/chartex" xmlns:cx4="http://schemas.microsoft.com/office/drawing/2016/5/10/chartex" xmlns:cx5="http://schemas.microsoft.com/office/drawing/2016/5/11/chartex" xmlns:cx6="http://schemas.microsoft.com/office/drawing/2016/5/12/chartex" xmlns:cx7="http://schemas.microsoft.com/office/drawing/2016/5/13/chartex" xmlns:cx8="http://schemas.microsoft.com/office/drawing/2016/5/14/chartex" xmlns:mc="http://schemas.openxmlformats.org/markup-compatibility/2006" xmlns:aink="http://schemas.microsoft.com/office/drawing/2016/ink" xmlns:am3d="http://schemas.microsoft.com/office/drawing/2017/model3d" xmlns:o="urn:schemas-microsoft-com:office:office" xmlns:r="http://schemas.openxmlformats.org/officeDocument/2006/relationships" xmlns:m="http://schemas.openxmlformats.org/officeDocument/2006/math" xmlns:v="urn:schemas-microsoft-com:vml" xmlns:wp14="http://schemas.microsoft.com/office/word/2010/wordprocessingDrawing" xmlns:wp="http://schemas.openxmlformats.org/drawingml/2006/wordprocessingDrawing" xmlns:w10="urn:schemas-microsoft-com:office:word" xmlns:w="http://schemas.openxmlformats.org/wordprocessingml/2006/main" xmlns:w14="http://schemas.microsoft.com/office/word/2010/wordml" xmlns:w15="http://schemas.microsoft.com/office/word/2012/wordml" xmlns:w16cex="http://schemas.microsoft.com/office/word/2018/wordml/cex" xmlns:w16cid="http://schemas.microsoft.com/office/word/2016/wordml/cid" xmlns:w16="http://schemas.microsoft.com/office/word/2018/wordml" xmlns:w16sdtdh="http://schemas.microsoft.com/office/word/2020/wordml/sdtdatahash" xmlns:w16se="http://schemas.microsoft.com/office/word/2015/wordml/symex" xmlns:wpg="http://schemas.microsoft.com/office/word/2010/wordprocessingGroup" xmlns:wpi="http://schemas.microsoft.com/office/word/2010/wordprocessingInk" xmlns:wne="http://schemas.microsoft.com/office/word/2006/wordml" xmlns:wps="http://schemas.microsoft.com/office/word/2010/wordprocessingShape" mc:Ignorable="w14 w15 w16se w16cid w16 w16cex w16sdtdh wp14">
+<w:glossaryDocument xmlns:wpc="http://schemas.microsoft.com/office/word/2010/wordprocessingCanvas" xmlns:cx="http://schemas.microsoft.com/office/drawing/2014/chartex" xmlns:cx1="http://schemas.microsoft.com/office/drawing/2015/9/8/chartex" xmlns:cx2="http://schemas.microsoft.com/office/drawing/2015/10/21/chartex" xmlns:cx3="http://schemas.microsoft.com/office/drawing/2016/5/9/chartex" xmlns:cx4="http://schemas.microsoft.com/office/drawing/2016/5/10/chartex" xmlns:cx5="http://schemas.microsoft.com/office/drawing/2016/5/11/chartex" xmlns:cx6="http://schemas.microsoft.com/office/drawing/2016/5/12/chartex" xmlns:cx7="http://schemas.microsoft.com/office/drawing/2016/5/13/chartex" xmlns:cx8="http://schemas.microsoft.com/office/drawing/2016/5/14/chartex" xmlns:mc="http://schemas.openxmlformats.org/markup-compatibility/2006" xmlns:aink="http://schemas.microsoft.com/office/drawing/2016/ink" xmlns:am3d="http://schemas.microsoft.com/office/drawing/2017/model3d" xmlns:o="urn:schemas-microsoft-com:office:office" xmlns:r="http://schemas.openxmlformats.org/officeDocument/2006/relationships" xmlns:m="http://schemas.openxmlformats.org/officeDocument/2006/math" xmlns:v="urn:schemas-microsoft-com:vml" xmlns:wp14="http://schemas.microsoft.com/office/word/2010/wordprocessingDrawing" xmlns:wp="http://schemas.openxmlformats.org/drawingml/2006/wordprocessingDrawing" xmlns:w10="urn:schemas-microsoft-com:office:word" xmlns:w="http://schemas.openxmlformats.org/wordprocessingml/2006/main" xmlns:w14="http://schemas.microsoft.com/office/word/2010/wordml" xmlns:w15="http://schemas.microsoft.com/office/word/2012/wordml" xmlns:w16cex="http://schemas.microsoft.com/office/word/2018/wordml/cex" xmlns:w16cid="http://schemas.microsoft.com/office/word/2016/wordml/cid" xmlns:w16="http://schemas.microsoft.com/office/word/2018/wordml" xmlns:w16se="http://schemas.microsoft.com/office/word/2015/wordml/symex" xmlns:wpg="http://schemas.microsoft.com/office/word/2010/wordprocessingGroup" xmlns:wpi="http://schemas.microsoft.com/office/word/2010/wordprocessingInk" xmlns:wne="http://schemas.microsoft.com/office/word/2006/wordml" xmlns:wps="http://schemas.microsoft.com/office/word/2010/wordprocessingShape" mc:Ignorable="w14 w15 w16se w16cid w16 w16cex wp14">
   <w:docParts>
     <w:docPart>
       <w:docPartPr>
@@ -25489,7 +25652,7 @@
 </file>
 
 <file path=word/glossary/fontTable.xml><?xml version="1.0" encoding="utf-8"?>
-<w:fonts xmlns:mc="http://schemas.openxmlformats.org/markup-compatibility/2006" xmlns:r="http://schemas.openxmlformats.org/officeDocument/2006/relationships" xmlns:w="http://schemas.openxmlformats.org/wordprocessingml/2006/main" xmlns:w14="http://schemas.microsoft.com/office/word/2010/wordml" xmlns:w15="http://schemas.microsoft.com/office/word/2012/wordml" xmlns:w16cex="http://schemas.microsoft.com/office/word/2018/wordml/cex" xmlns:w16cid="http://schemas.microsoft.com/office/word/2016/wordml/cid" xmlns:w16="http://schemas.microsoft.com/office/word/2018/wordml" xmlns:w16sdtdh="http://schemas.microsoft.com/office/word/2020/wordml/sdtdatahash" xmlns:w16se="http://schemas.microsoft.com/office/word/2015/wordml/symex" mc:Ignorable="w14 w15 w16se w16cid w16 w16cex w16sdtdh">
+<w:fonts xmlns:mc="http://schemas.openxmlformats.org/markup-compatibility/2006" xmlns:r="http://schemas.openxmlformats.org/officeDocument/2006/relationships" xmlns:w="http://schemas.openxmlformats.org/wordprocessingml/2006/main" xmlns:w14="http://schemas.microsoft.com/office/word/2010/wordml" xmlns:w15="http://schemas.microsoft.com/office/word/2012/wordml" xmlns:w16cex="http://schemas.microsoft.com/office/word/2018/wordml/cex" xmlns:w16cid="http://schemas.microsoft.com/office/word/2016/wordml/cid" xmlns:w16="http://schemas.microsoft.com/office/word/2018/wordml" xmlns:w16se="http://schemas.microsoft.com/office/word/2015/wordml/symex" mc:Ignorable="w14 w15 w16se w16cid w16 w16cex">
   <w:font w:name="Wingdings">
     <w:panose1 w:val="05000000000000000000"/>
     <w:charset w:val="02"/>
@@ -25502,7 +25665,7 @@
     <w:charset w:val="00"/>
     <w:family w:val="roman"/>
     <w:pitch w:val="variable"/>
-    <w:sig w:usb0="E0002AFF" w:usb1="C0007843" w:usb2="00000009" w:usb3="00000000" w:csb0="000001FF" w:csb1="00000000"/>
+    <w:sig w:usb0="E0002EFF" w:usb1="C000785B" w:usb2="00000009" w:usb3="00000000" w:csb0="000001FF" w:csb1="00000000"/>
   </w:font>
   <w:font w:name="Courier New">
     <w:panose1 w:val="02070309020205020404"/>
@@ -25550,7 +25713,7 @@
 </file>
 
 <file path=word/glossary/settings.xml><?xml version="1.0" encoding="utf-8"?>
-<w:settings xmlns:mc="http://schemas.openxmlformats.org/markup-compatibility/2006" xmlns:o="urn:schemas-microsoft-com:office:office" xmlns:r="http://schemas.openxmlformats.org/officeDocument/2006/relationships" xmlns:m="http://schemas.openxmlformats.org/officeDocument/2006/math" xmlns:v="urn:schemas-microsoft-com:vml" xmlns:w10="urn:schemas-microsoft-com:office:word" xmlns:w="http://schemas.openxmlformats.org/wordprocessingml/2006/main" xmlns:w14="http://schemas.microsoft.com/office/word/2010/wordml" xmlns:w15="http://schemas.microsoft.com/office/word/2012/wordml" xmlns:w16cex="http://schemas.microsoft.com/office/word/2018/wordml/cex" xmlns:w16cid="http://schemas.microsoft.com/office/word/2016/wordml/cid" xmlns:w16="http://schemas.microsoft.com/office/word/2018/wordml" xmlns:w16sdtdh="http://schemas.microsoft.com/office/word/2020/wordml/sdtdatahash" xmlns:w16se="http://schemas.microsoft.com/office/word/2015/wordml/symex" xmlns:sl="http://schemas.openxmlformats.org/schemaLibrary/2006/main" mc:Ignorable="w14 w15 w16se w16cid w16 w16cex w16sdtdh">
+<w:settings xmlns:mc="http://schemas.openxmlformats.org/markup-compatibility/2006" xmlns:o="urn:schemas-microsoft-com:office:office" xmlns:r="http://schemas.openxmlformats.org/officeDocument/2006/relationships" xmlns:m="http://schemas.openxmlformats.org/officeDocument/2006/math" xmlns:v="urn:schemas-microsoft-com:vml" xmlns:w10="urn:schemas-microsoft-com:office:word" xmlns:w="http://schemas.openxmlformats.org/wordprocessingml/2006/main" xmlns:w14="http://schemas.microsoft.com/office/word/2010/wordml" xmlns:w15="http://schemas.microsoft.com/office/word/2012/wordml" xmlns:w16cex="http://schemas.microsoft.com/office/word/2018/wordml/cex" xmlns:w16cid="http://schemas.microsoft.com/office/word/2016/wordml/cid" xmlns:w16="http://schemas.microsoft.com/office/word/2018/wordml" xmlns:w16se="http://schemas.microsoft.com/office/word/2015/wordml/symex" xmlns:sl="http://schemas.openxmlformats.org/schemaLibrary/2006/main" mc:Ignorable="w14 w15 w16se w16cid w16 w16cex">
   <w:view w:val="normal"/>
   <w:defaultTabStop w:val="720"/>
   <w:characterSpacingControl w:val="doNotCompress"/>
@@ -25577,6 +25740,7 @@
     <w:rsid w:val="008A73EA"/>
     <w:rsid w:val="00926D71"/>
     <w:rsid w:val="00946BD0"/>
+    <w:rsid w:val="00B0528C"/>
     <w:rsid w:val="00B7188C"/>
     <w:rsid w:val="00BA72CF"/>
     <w:rsid w:val="00D51821"/>
@@ -25611,7 +25775,7 @@
 </file>
 
 <file path=word/glossary/styles.xml><?xml version="1.0" encoding="utf-8"?>
-<w:styles xmlns:mc="http://schemas.openxmlformats.org/markup-compatibility/2006" xmlns:r="http://schemas.openxmlformats.org/officeDocument/2006/relationships" xmlns:w="http://schemas.openxmlformats.org/wordprocessingml/2006/main" xmlns:w14="http://schemas.microsoft.com/office/word/2010/wordml" xmlns:w15="http://schemas.microsoft.com/office/word/2012/wordml" xmlns:w16cex="http://schemas.microsoft.com/office/word/2018/wordml/cex" xmlns:w16cid="http://schemas.microsoft.com/office/word/2016/wordml/cid" xmlns:w16="http://schemas.microsoft.com/office/word/2018/wordml" xmlns:w16sdtdh="http://schemas.microsoft.com/office/word/2020/wordml/sdtdatahash" xmlns:w16se="http://schemas.microsoft.com/office/word/2015/wordml/symex" mc:Ignorable="w14 w15 w16se w16cid w16 w16cex w16sdtdh">
+<w:styles xmlns:mc="http://schemas.openxmlformats.org/markup-compatibility/2006" xmlns:r="http://schemas.openxmlformats.org/officeDocument/2006/relationships" xmlns:w="http://schemas.openxmlformats.org/wordprocessingml/2006/main" xmlns:w14="http://schemas.microsoft.com/office/word/2010/wordml" xmlns:w15="http://schemas.microsoft.com/office/word/2012/wordml" xmlns:w16cex="http://schemas.microsoft.com/office/word/2018/wordml/cex" xmlns:w16cid="http://schemas.microsoft.com/office/word/2016/wordml/cid" xmlns:w16="http://schemas.microsoft.com/office/word/2018/wordml" xmlns:w16se="http://schemas.microsoft.com/office/word/2015/wordml/symex" mc:Ignorable="w14 w15 w16se w16cid w16 w16cex">
   <w:docDefaults>
     <w:rPrDefault>
       <w:rPr>
@@ -26057,7 +26221,7 @@
 </file>
 
 <file path=word/glossary/webSettings.xml><?xml version="1.0" encoding="utf-8"?>
-<w:webSettings xmlns:mc="http://schemas.openxmlformats.org/markup-compatibility/2006" xmlns:r="http://schemas.openxmlformats.org/officeDocument/2006/relationships" xmlns:w="http://schemas.openxmlformats.org/wordprocessingml/2006/main" xmlns:w14="http://schemas.microsoft.com/office/word/2010/wordml" xmlns:w15="http://schemas.microsoft.com/office/word/2012/wordml" xmlns:w16cex="http://schemas.microsoft.com/office/word/2018/wordml/cex" xmlns:w16cid="http://schemas.microsoft.com/office/word/2016/wordml/cid" xmlns:w16="http://schemas.microsoft.com/office/word/2018/wordml" xmlns:w16sdtdh="http://schemas.microsoft.com/office/word/2020/wordml/sdtdatahash" xmlns:w16se="http://schemas.microsoft.com/office/word/2015/wordml/symex" mc:Ignorable="w14 w15 w16se w16cid w16 w16cex w16sdtdh">
+<w:webSettings xmlns:mc="http://schemas.openxmlformats.org/markup-compatibility/2006" xmlns:r="http://schemas.openxmlformats.org/officeDocument/2006/relationships" xmlns:w="http://schemas.openxmlformats.org/wordprocessingml/2006/main" xmlns:w14="http://schemas.microsoft.com/office/word/2010/wordml" xmlns:w15="http://schemas.microsoft.com/office/word/2012/wordml" xmlns:w16cex="http://schemas.microsoft.com/office/word/2018/wordml/cex" xmlns:w16cid="http://schemas.microsoft.com/office/word/2016/wordml/cid" xmlns:w16="http://schemas.microsoft.com/office/word/2018/wordml" xmlns:w16se="http://schemas.microsoft.com/office/word/2015/wordml/symex" mc:Ignorable="w14 w15 w16se w16cid w16 w16cex">
   <w:optimizeForBrowser/>
   <w:allowPNG/>
 </w:webSettings>

</xml_diff>